<commit_message>
rewrote manuscrtipt code to reflect version first circulated to committee
will have to change to incorporate new changes, and Alllen and Bodo's
recommendations
</commit_message>
<xml_diff>
--- a/Manuscript/Equations-9_17_15.docx
+++ b/Manuscript/Equations-9_17_15.docx
@@ -1056,16 +1056,32 @@
           </w:tcPr>
           <w:p>
             <w:pPr>
-              <w:jc w:val="right"/>
               <w:rPr>
                 <w:rFonts w:ascii="Cambria" w:hAnsi="Cambria"/>
               </w:rPr>
             </w:pPr>
-            <w:bookmarkStart w:id="0" w:name="_GoBack" w:colFirst="0" w:colLast="0"/>
+            <w:bookmarkStart w:id="0" w:name="_GoBack"/>
+            <w:bookmarkEnd w:id="0"/>
+            <w:proofErr w:type="gramStart"/>
+            <w:r>
+              <w:t>where</w:t>
+            </w:r>
+            <w:proofErr w:type="gramEnd"/>
+            <w:r>
+              <w:t xml:space="preserve"> A</w:t>
+            </w:r>
+            <w:r>
+              <w:rPr>
+                <w:vertAlign w:val="subscript"/>
+              </w:rPr>
+              <w:t>FG3</w:t>
+            </w:r>
+            <w:r>
+              <w:t xml:space="preserve"> is the cumulative watershed area draining to FG3.</w:t>
+            </w:r>
           </w:p>
         </w:tc>
       </w:tr>
-      <w:bookmarkEnd w:id="0"/>
     </w:tbl>
     <w:p>
       <w:pPr>

</xml_diff>